<commit_message>
updates abstract, methods and rewrites and validates xml
</commit_message>
<xml_diff>
--- a/data-raw/metadata/abstract.docx
+++ b/data-raw/metadata/abstract.docx
@@ -4,17 +4,103 @@
   <w:body>
     <w:p>
       <w:pPr>
-        <w:spacing w:line="240" w:lineRule="auto"/>
+        <w:rPr>
+          <w:rFonts w:ascii="Aptos" w:hAnsi="Aptos"/>
+        </w:rPr>
       </w:pPr>
       <w:r>
         <w:rPr>
-          <w:rFonts w:ascii="Calibri" w:hAnsi="Calibri" w:cs="Calibri"/>
-          <w:color w:val="000000"/>
-          <w:shd w:val="clear" w:color="auto" w:fill="FFFFFF"/>
-        </w:rPr>
-        <w:t>Abstract</w:t>
+          <w:rFonts w:ascii="Aptos" w:hAnsi="Aptos"/>
+        </w:rPr>
+        <w:t xml:space="preserve">The </w:t>
+      </w:r>
+      <w:r>
+        <w:rPr>
+          <w:rFonts w:ascii="Aptos" w:hAnsi="Aptos"/>
+        </w:rPr>
+        <w:t>U.S. Fish and Wildlife Service</w:t>
+      </w:r>
+      <w:r>
+        <w:rPr>
+          <w:rFonts w:ascii="Aptos" w:hAnsi="Aptos"/>
+        </w:rPr>
+        <w:t xml:space="preserve"> (</w:t>
+      </w:r>
+      <w:r>
+        <w:rPr>
+          <w:rFonts w:ascii="Aptos" w:hAnsi="Aptos"/>
+        </w:rPr>
+        <w:t>USFWS</w:t>
+      </w:r>
+      <w:r>
+        <w:rPr>
+          <w:rFonts w:ascii="Aptos" w:hAnsi="Aptos"/>
+        </w:rPr>
+        <w:t xml:space="preserve">) </w:t>
+      </w:r>
+      <w:r>
+        <w:rPr>
+          <w:rFonts w:ascii="Aptos" w:hAnsi="Aptos"/>
+        </w:rPr>
+        <w:t xml:space="preserve">collects data on adult salmonids on </w:t>
+      </w:r>
+      <w:r>
+        <w:rPr>
+          <w:rFonts w:ascii="Aptos" w:hAnsi="Aptos"/>
+        </w:rPr>
+        <w:t>Battle Creek</w:t>
+      </w:r>
+      <w:r>
+        <w:rPr>
+          <w:rFonts w:ascii="Aptos" w:hAnsi="Aptos"/>
+        </w:rPr>
+        <w:t xml:space="preserve">. Data is collected annually via </w:t>
+      </w:r>
+      <w:r>
+        <w:rPr>
+          <w:rFonts w:ascii="Aptos" w:hAnsi="Aptos"/>
+        </w:rPr>
+        <w:t>snorkel</w:t>
+      </w:r>
+      <w:r>
+        <w:rPr>
+          <w:rFonts w:ascii="Aptos" w:hAnsi="Aptos"/>
+        </w:rPr>
+        <w:t xml:space="preserve"> surveys; video camera systems collect data on upstream passage 24 hours a day, 7 days a week from </w:t>
+      </w:r>
+      <w:r>
+        <w:rPr>
+          <w:rFonts w:ascii="Aptos" w:hAnsi="Aptos"/>
+        </w:rPr>
+        <w:t>March to November</w:t>
+      </w:r>
+      <w:r>
+        <w:rPr>
+          <w:rFonts w:ascii="Aptos" w:hAnsi="Aptos"/>
+        </w:rPr>
+        <w:t>. Data from this monitoring is used to estimate adult escapement (upstream passage) abundance and timing, spawner abundance, and other important metrics for adult salmonids in the watershed. These</w:t>
+      </w:r>
+      <w:r>
+        <w:rPr>
+          <w:rFonts w:ascii="Aptos" w:hAnsi="Aptos"/>
+        </w:rPr>
+        <w:t xml:space="preserve"> data will also be used to inform the development of a juvenile production estimate (JPE) for spring-run Chinook salmon in the Sacramento River Watershed</w:t>
+      </w:r>
+      <w:r>
+        <w:rPr>
+          <w:rFonts w:ascii="Aptos" w:hAnsi="Aptos"/>
+        </w:rPr>
+        <w:t>.</w:t>
       </w:r>
     </w:p>
+    <w:p>
+      <w:pPr>
+        <w:rPr>
+          <w:rFonts w:ascii="Aptos" w:hAnsi="Aptos"/>
+        </w:rPr>
+      </w:pPr>
+    </w:p>
+    <w:p/>
     <w:sectPr>
       <w:pgSz w:w="12240" w:h="15840"/>
       <w:pgMar w:top="1440" w:right="1440" w:bottom="1440" w:left="1440" w:header="720" w:footer="720" w:gutter="0"/>

</xml_diff>

<commit_message>
updates abstract and methods with input from Gabby Moreno week of April 7 2024
</commit_message>
<xml_diff>
--- a/data-raw/metadata/abstract.docx
+++ b/data-raw/metadata/abstract.docx
@@ -42,43 +42,31 @@
         <w:rPr>
           <w:rFonts w:ascii="Aptos" w:hAnsi="Aptos"/>
         </w:rPr>
-        <w:t xml:space="preserve">collects data on adult salmonids on </w:t>
-      </w:r>
-      <w:r>
-        <w:rPr>
-          <w:rFonts w:ascii="Aptos" w:hAnsi="Aptos"/>
-        </w:rPr>
-        <w:t>Battle Creek</w:t>
-      </w:r>
-      <w:r>
-        <w:rPr>
-          <w:rFonts w:ascii="Aptos" w:hAnsi="Aptos"/>
-        </w:rPr>
-        <w:t xml:space="preserve">. Data is collected annually via </w:t>
-      </w:r>
-      <w:r>
-        <w:rPr>
-          <w:rFonts w:ascii="Aptos" w:hAnsi="Aptos"/>
-        </w:rPr>
-        <w:t>snorkel</w:t>
-      </w:r>
-      <w:r>
-        <w:rPr>
-          <w:rFonts w:ascii="Aptos" w:hAnsi="Aptos"/>
-        </w:rPr>
-        <w:t xml:space="preserve"> surveys; video camera systems collect data on upstream passage 24 hours a day, 7 days a week from </w:t>
-      </w:r>
-      <w:r>
-        <w:rPr>
-          <w:rFonts w:ascii="Aptos" w:hAnsi="Aptos"/>
-        </w:rPr>
-        <w:t>March to November</w:t>
-      </w:r>
-      <w:r>
-        <w:rPr>
-          <w:rFonts w:ascii="Aptos" w:hAnsi="Aptos"/>
-        </w:rPr>
-        <w:t>. Data from this monitoring is used to estimate adult escapement (upstream passage) abundance and timing, spawner abundance, and other important metrics for adult salmonids in the watershed. These</w:t>
+        <w:t xml:space="preserve">collects data on adult salmonids on Battle Creek. </w:t>
+      </w:r>
+      <w:r>
+        <w:rPr>
+          <w:rFonts w:ascii="Aptos" w:hAnsi="Aptos"/>
+        </w:rPr>
+        <w:t xml:space="preserve">Data are collected via snorkel surveys, video camera systems, and a trap at the spawning building. Snorkel surveys are conducted annually, and video camera systems operate 24 hours a day, 7 days a week when the trap is not operating due to temperature constraints. </w:t>
+      </w:r>
+      <w:r>
+        <w:rPr>
+          <w:rFonts w:ascii="Aptos" w:hAnsi="Aptos"/>
+        </w:rPr>
+        <w:t xml:space="preserve">Data from this monitoring </w:t>
+      </w:r>
+      <w:r>
+        <w:rPr>
+          <w:rFonts w:ascii="Aptos" w:hAnsi="Aptos"/>
+        </w:rPr>
+        <w:t>are</w:t>
+      </w:r>
+      <w:r>
+        <w:rPr>
+          <w:rFonts w:ascii="Aptos" w:hAnsi="Aptos"/>
+        </w:rPr>
+        <w:t xml:space="preserve"> used to estimate adult escapement (upstream passage) abundance and timing, spawner abundance, and other important metrics for adult salmonids in the watershed. These</w:t>
       </w:r>
       <w:r>
         <w:rPr>

</xml_diff>